<commit_message>
add instructions to define PSSE_LOCATION
</commit_message>
<xml_diff>
--- a/ReadMe.docx
+++ b/ReadMe.docx
@@ -20,15 +20,18 @@
     </w:p>
     <w:p>
       <w:r>
-        <w:t>The whole “</w:t>
+        <w:t xml:space="preserve">The </w:t>
       </w:r>
       <w:proofErr w:type="spellStart"/>
       <w:r>
-        <w:t>Validationcode</w:t>
+        <w:t>GOCompetition</w:t>
       </w:r>
       <w:proofErr w:type="spellEnd"/>
       <w:r>
-        <w:t>-release” folder includes the validation code and an input example folder.</w:t>
+        <w:t>/Validation repository</w:t>
+      </w:r>
+      <w:r>
+        <w:t xml:space="preserve"> includes the validation code and an input example folder.</w:t>
       </w:r>
     </w:p>
     <w:p>
@@ -270,107 +273,155 @@
         <w:t xml:space="preserve">python script </w:t>
       </w:r>
       <w:r>
-        <w:t xml:space="preserve">‘script is </w:t>
+        <w:t xml:space="preserve">‘script is scopf_accc_outputsolution.py’, you should modify line 52 to specify your own input subfolder, and lines 64 to 67 </w:t>
+      </w:r>
+      <w:r>
+        <w:t>to specify</w:t>
+      </w:r>
+      <w:r>
+        <w:t xml:space="preserve"> the 4 auxiliary files. Note</w:t>
+      </w:r>
+      <w:r>
+        <w:t xml:space="preserve"> that you could use the sub file and </w:t>
+      </w:r>
+      <w:proofErr w:type="gramStart"/>
+      <w:r>
+        <w:t>mon</w:t>
+      </w:r>
+      <w:proofErr w:type="gramEnd"/>
+      <w:r>
+        <w:t xml:space="preserve"> file from the provided “</w:t>
+      </w:r>
+      <w:r>
+        <w:t>case14small</w:t>
+      </w:r>
+      <w:r>
+        <w:t>”</w:t>
+      </w:r>
+      <w:r>
+        <w:t xml:space="preserve"> subfolder</w:t>
+      </w:r>
+      <w:r>
+        <w:t xml:space="preserve">, as they are very generic, while you need to prepare your own con file and </w:t>
+      </w:r>
+      <w:proofErr w:type="spellStart"/>
+      <w:r>
+        <w:t>inl</w:t>
+      </w:r>
+      <w:proofErr w:type="spellEnd"/>
+      <w:r>
+        <w:t xml:space="preserve"> file for your own cases.</w:t>
+      </w:r>
+      <w:r>
+        <w:t xml:space="preserve"> The program will process all raw files it finds in the input subfolder.</w:t>
+      </w:r>
+    </w:p>
+    <w:p>
+      <w:r>
+        <w:t>I</w:t>
+      </w:r>
+      <w:r>
+        <w:t>n</w:t>
+      </w:r>
+      <w:r>
+        <w:t xml:space="preserve"> the python script</w:t>
+      </w:r>
+      <w:r>
+        <w:t xml:space="preserve"> </w:t>
+      </w:r>
+      <w:r>
+        <w:t>‘</w:t>
+      </w:r>
+      <w:r>
+        <w:t>COMPET_FORM_class.py</w:t>
+      </w:r>
+      <w:r>
+        <w:t xml:space="preserve">’ you need to </w:t>
+      </w:r>
+      <w:r>
+        <w:t>d</w:t>
+      </w:r>
+      <w:r>
+        <w:t xml:space="preserve">efine </w:t>
+      </w:r>
+      <w:r>
+        <w:t>PSSE_LOCATION on line</w:t>
+      </w:r>
+      <w:r>
+        <w:t xml:space="preserve"> 3</w:t>
+      </w:r>
+      <w:r>
+        <w:t>.</w:t>
+      </w:r>
+    </w:p>
+    <w:p>
+      <w:bookmarkStart w:id="0" w:name="_GoBack"/>
+      <w:bookmarkEnd w:id="0"/>
+    </w:p>
+    <w:p/>
+    <w:p>
+      <w:r>
+        <w:t>Once you create your own input subfolder, input files, and modify the py</w:t>
+      </w:r>
+      <w:r>
+        <w:t>thon</w:t>
+      </w:r>
+      <w:r>
+        <w:t xml:space="preserve"> file</w:t>
+      </w:r>
+      <w:r>
+        <w:t>s</w:t>
+      </w:r>
+      <w:r>
+        <w:t xml:space="preserve">, to run the validation, just open </w:t>
+      </w:r>
+      <w:proofErr w:type="spellStart"/>
+      <w:r>
+        <w:t>cmd</w:t>
+      </w:r>
+      <w:proofErr w:type="spellEnd"/>
+      <w:r>
+        <w:t xml:space="preserve"> window, </w:t>
+      </w:r>
+      <w:r>
+        <w:t>cd to the root “</w:t>
+      </w:r>
+      <w:proofErr w:type="spellStart"/>
+      <w:r>
+        <w:t>Validationcode_release</w:t>
+      </w:r>
+      <w:proofErr w:type="spellEnd"/>
+      <w:r>
+        <w:t>”</w:t>
+      </w:r>
+      <w:r>
+        <w:t xml:space="preserve"> </w:t>
+      </w:r>
+      <w:r>
+        <w:t>path</w:t>
+      </w:r>
+      <w:r>
+        <w:t>, and then type the following:</w:t>
+      </w:r>
+    </w:p>
+    <w:p>
+      <w:proofErr w:type="gramStart"/>
+      <w:r>
+        <w:t>python</w:t>
+      </w:r>
+      <w:proofErr w:type="gramEnd"/>
+      <w:r>
+        <w:t xml:space="preserve"> script is </w:t>
       </w:r>
       <w:r>
         <w:t>scopf_accc_outputsolution</w:t>
       </w:r>
       <w:r>
-        <w:t xml:space="preserve">.py’, you should modify line 52 to specify your own input subfolder, and lines 64 to 67 </w:t>
-      </w:r>
-      <w:r>
-        <w:t>to specify</w:t>
-      </w:r>
-      <w:r>
-        <w:t xml:space="preserve"> the 4 auxiliary files. Note that you could use the sub file and </w:t>
-      </w:r>
-      <w:proofErr w:type="gramStart"/>
-      <w:r>
-        <w:t>mon</w:t>
-      </w:r>
-      <w:proofErr w:type="gramEnd"/>
-      <w:r>
-        <w:t xml:space="preserve"> file from the provided “</w:t>
-      </w:r>
-      <w:r>
-        <w:t>case14small</w:t>
-      </w:r>
-      <w:r>
-        <w:t>”</w:t>
-      </w:r>
-      <w:r>
-        <w:t xml:space="preserve"> subfolder</w:t>
-      </w:r>
-      <w:r>
-        <w:t xml:space="preserve">, as they are very generic, while you need to prepare your own con file and </w:t>
-      </w:r>
-      <w:proofErr w:type="spellStart"/>
-      <w:r>
-        <w:t>inl</w:t>
-      </w:r>
-      <w:proofErr w:type="spellEnd"/>
-      <w:r>
-        <w:t xml:space="preserve"> file for your own cases.</w:t>
-      </w:r>
-    </w:p>
-    <w:p>
-      <w:r>
-        <w:t>Once you create your own input subfolder, input files, and modify the py</w:t>
-      </w:r>
-      <w:r>
-        <w:t>thon</w:t>
-      </w:r>
-      <w:r>
-        <w:t xml:space="preserve"> file, to run the validation, just open </w:t>
-      </w:r>
-      <w:proofErr w:type="spellStart"/>
-      <w:r>
-        <w:t>cmd</w:t>
-      </w:r>
-      <w:proofErr w:type="spellEnd"/>
-      <w:r>
-        <w:t xml:space="preserve"> window, </w:t>
-      </w:r>
-      <w:r>
-        <w:t>cd to the root “</w:t>
-      </w:r>
-      <w:proofErr w:type="spellStart"/>
-      <w:r>
-        <w:t>Validationcode_release</w:t>
-      </w:r>
-      <w:proofErr w:type="spellEnd"/>
-      <w:r>
-        <w:t>”</w:t>
-      </w:r>
-      <w:r>
-        <w:t xml:space="preserve"> </w:t>
-      </w:r>
-      <w:r>
-        <w:t>path</w:t>
-      </w:r>
-      <w:r>
-        <w:t>, and then type the following:</w:t>
-      </w:r>
-    </w:p>
-    <w:p>
-      <w:proofErr w:type="gramStart"/>
-      <w:r>
-        <w:t>python</w:t>
-      </w:r>
-      <w:proofErr w:type="gramEnd"/>
-      <w:r>
-        <w:t xml:space="preserve"> script is </w:t>
-      </w:r>
-      <w:r>
-        <w:t>scopf_accc_outputsolution</w:t>
-      </w:r>
-      <w:r>
         <w:t>.py</w:t>
       </w:r>
     </w:p>
     <w:p>
       <w:r>
-        <w:lastRenderedPageBreak/>
         <w:t>The script will generate the solution 1 and solution 2 files in the input subfolder.</w:t>
       </w:r>
     </w:p>
@@ -526,10 +577,7 @@
         </w:rPr>
       </w:pPr>
       <w:r>
-        <w:t>Ahmad</w:t>
-      </w:r>
-      <w:r>
-        <w:t xml:space="preserve"> Tbaileh</w:t>
+        <w:t>Ahmad Tbaileh</w:t>
       </w:r>
       <w:r>
         <w:t xml:space="preserve">, </w:t>
@@ -542,8 +590,6 @@
           <w:t>ahmad.tbaileh@pnnl.gov</w:t>
         </w:r>
       </w:hyperlink>
-      <w:bookmarkStart w:id="0" w:name="_GoBack"/>
-      <w:bookmarkEnd w:id="0"/>
     </w:p>
     <w:p>
       <w:r>

</xml_diff>